<commit_message>
add hw2 not finished
</commit_message>
<xml_diff>
--- a/HW2-TROMD/HW2-TromD.docx
+++ b/HW2-TROMD/HW2-TromD.docx
@@ -161,10 +161,20 @@
           <w:sz w:val="23"/>
           <w:szCs w:val="23"/>
         </w:rPr>
-        <w:t>Derek Trom</w:t>
-      </w:r>
-      <w:bookmarkStart w:id="0" w:name="_GoBack"/>
-      <w:bookmarkEnd w:id="0"/>
+        <w:t xml:space="preserve">Derek </w:t>
+      </w:r>
+      <w:proofErr w:type="spellStart"/>
+      <w:r>
+        <w:rPr>
+          <w:rFonts w:ascii="Cambria" w:hAnsi="Cambria"/>
+          <w:b/>
+          <w:color w:val="000000"/>
+          <w:sz w:val="23"/>
+          <w:szCs w:val="23"/>
+        </w:rPr>
+        <w:t>Trom</w:t>
+      </w:r>
+      <w:proofErr w:type="spellEnd"/>
       <w:r>
         <w:rPr>
           <w:rFonts w:ascii="Cambria" w:hAnsi="Cambria"/>
@@ -485,6 +495,127 @@
     <w:p>
       <w:pPr>
         <w:pStyle w:val="Default"/>
+        <w:numPr>
+          <w:ilvl w:val="0"/>
+          <w:numId w:val="32"/>
+        </w:numPr>
+        <w:spacing w:after="240" w:line="276" w:lineRule="auto"/>
+        <w:rPr>
+          <w:rFonts w:ascii="Cambria" w:hAnsi="Cambria" w:cs="Times New Roman"/>
+          <w:sz w:val="22"/>
+          <w:szCs w:val="22"/>
+        </w:rPr>
+      </w:pPr>
+      <w:r>
+        <w:rPr>
+          <w:rFonts w:ascii="Cambria" w:hAnsi="Cambria" w:cs="Times New Roman"/>
+          <w:sz w:val="22"/>
+          <w:szCs w:val="22"/>
+        </w:rPr>
+        <w:t>b,</w:t>
+      </w:r>
+      <w:r>
+        <w:rPr>
+          <w:rFonts w:ascii="Cambria" w:hAnsi="Cambria" w:cs="Times New Roman"/>
+          <w:sz w:val="22"/>
+          <w:szCs w:val="22"/>
+        </w:rPr>
+        <w:t xml:space="preserve"> </w:t>
+      </w:r>
+      <w:proofErr w:type="spellStart"/>
+      <w:r>
+        <w:rPr>
+          <w:rFonts w:ascii="Cambria" w:hAnsi="Cambria" w:cs="Times New Roman"/>
+          <w:sz w:val="22"/>
+          <w:szCs w:val="22"/>
+        </w:rPr>
+        <w:t>ba</w:t>
+      </w:r>
+      <w:proofErr w:type="spellEnd"/>
+      <w:r>
+        <w:rPr>
+          <w:rFonts w:ascii="Cambria" w:hAnsi="Cambria" w:cs="Times New Roman"/>
+          <w:sz w:val="22"/>
+          <w:szCs w:val="22"/>
+        </w:rPr>
+        <w:t>, bb</w:t>
+      </w:r>
+      <w:r>
+        <w:rPr>
+          <w:rFonts w:ascii="Cambria" w:hAnsi="Cambria" w:cs="Times New Roman"/>
+          <w:sz w:val="22"/>
+          <w:szCs w:val="22"/>
+        </w:rPr>
+        <w:t xml:space="preserve">, </w:t>
+      </w:r>
+      <w:proofErr w:type="spellStart"/>
+      <w:r>
+        <w:rPr>
+          <w:rFonts w:ascii="Cambria" w:hAnsi="Cambria" w:cs="Times New Roman"/>
+          <w:sz w:val="22"/>
+          <w:szCs w:val="22"/>
+        </w:rPr>
+        <w:t>abb</w:t>
+      </w:r>
+      <w:proofErr w:type="spellEnd"/>
+      <w:r>
+        <w:rPr>
+          <w:rFonts w:ascii="Cambria" w:hAnsi="Cambria" w:cs="Times New Roman"/>
+          <w:sz w:val="22"/>
+          <w:szCs w:val="22"/>
+        </w:rPr>
+        <w:t xml:space="preserve">, baa, </w:t>
+      </w:r>
+      <w:proofErr w:type="spellStart"/>
+      <w:r>
+        <w:rPr>
+          <w:rFonts w:ascii="Cambria" w:hAnsi="Cambria" w:cs="Times New Roman"/>
+          <w:sz w:val="22"/>
+          <w:szCs w:val="22"/>
+        </w:rPr>
+        <w:t>bab</w:t>
+      </w:r>
+      <w:proofErr w:type="spellEnd"/>
+      <w:r>
+        <w:rPr>
+          <w:rFonts w:ascii="Cambria" w:hAnsi="Cambria" w:cs="Times New Roman"/>
+          <w:sz w:val="22"/>
+          <w:szCs w:val="22"/>
+        </w:rPr>
+        <w:t xml:space="preserve">, </w:t>
+      </w:r>
+      <w:proofErr w:type="spellStart"/>
+      <w:r>
+        <w:rPr>
+          <w:rFonts w:ascii="Cambria" w:hAnsi="Cambria" w:cs="Times New Roman"/>
+          <w:sz w:val="22"/>
+          <w:szCs w:val="22"/>
+        </w:rPr>
+        <w:t>bba</w:t>
+      </w:r>
+      <w:proofErr w:type="spellEnd"/>
+      <w:r>
+        <w:rPr>
+          <w:rFonts w:ascii="Cambria" w:hAnsi="Cambria" w:cs="Times New Roman"/>
+          <w:sz w:val="22"/>
+          <w:szCs w:val="22"/>
+        </w:rPr>
+        <w:t xml:space="preserve">, </w:t>
+      </w:r>
+      <w:proofErr w:type="spellStart"/>
+      <w:r>
+        <w:rPr>
+          <w:rFonts w:ascii="Cambria" w:hAnsi="Cambria" w:cs="Times New Roman"/>
+          <w:sz w:val="22"/>
+          <w:szCs w:val="22"/>
+        </w:rPr>
+        <w:t>bbb</w:t>
+      </w:r>
+      <w:proofErr w:type="spellEnd"/>
+    </w:p>
+    <w:p>
+      <w:pPr>
+        <w:pStyle w:val="Default"/>
         <w:spacing w:line="276" w:lineRule="auto"/>
         <w:rPr>
           <w:rFonts w:ascii="Cambria" w:hAnsi="Cambria" w:cs="Times New Roman"/>
@@ -516,7 +647,7 @@
         </w:rPr>
         <w:t>.</w:t>
       </w:r>
-      <w:bookmarkStart w:id="1" w:name="_Hlk524384131"/>
+      <w:bookmarkStart w:id="0" w:name="_Hlk524384131"/>
       <w:r>
         <w:rPr>
           <w:rFonts w:ascii="Cambria" w:hAnsi="Cambria" w:cs="Times New Roman"/>
@@ -668,7 +799,86 @@
           <w:rFonts w:ascii="Cambria" w:hAnsi="Cambria"/>
           <w:color w:val="000000"/>
         </w:rPr>
-        <w:t xml:space="preserve">  </w:t>
+        <w:t xml:space="preserve"> </w:t>
+      </w:r>
+    </w:p>
+    <w:p>
+      <w:pPr>
+        <w:widowControl w:val="0"/>
+        <w:numPr>
+          <w:ilvl w:val="1"/>
+          <w:numId w:val="31"/>
+        </w:numPr>
+        <w:autoSpaceDE w:val="0"/>
+        <w:autoSpaceDN w:val="0"/>
+        <w:adjustRightInd w:val="0"/>
+        <w:spacing w:after="0"/>
+        <w:rPr>
+          <w:rFonts w:ascii="Cambria" w:hAnsi="Cambria"/>
+          <w:color w:val="000000"/>
+        </w:rPr>
+      </w:pPr>
+      <w:r>
+        <w:rPr>
+          <w:rFonts w:ascii="Cambria" w:hAnsi="Cambria"/>
+          <w:color w:val="000000"/>
+        </w:rPr>
+        <w:t>(aa)*b(bb)*</w:t>
+      </w:r>
+    </w:p>
+    <w:p>
+      <w:pPr>
+        <w:widowControl w:val="0"/>
+        <w:numPr>
+          <w:ilvl w:val="1"/>
+          <w:numId w:val="31"/>
+        </w:numPr>
+        <w:autoSpaceDE w:val="0"/>
+        <w:autoSpaceDN w:val="0"/>
+        <w:adjustRightInd w:val="0"/>
+        <w:spacing w:after="0"/>
+        <w:rPr>
+          <w:rFonts w:ascii="Cambria" w:hAnsi="Cambria"/>
+          <w:color w:val="000000"/>
+        </w:rPr>
+      </w:pPr>
+      <w:r>
+        <w:rPr>
+          <w:rFonts w:ascii="Cambria" w:hAnsi="Cambria"/>
+          <w:color w:val="000000"/>
+        </w:rPr>
+        <w:t>a(aa)*(bb)*</w:t>
+      </w:r>
+    </w:p>
+    <w:p>
+      <w:pPr>
+        <w:widowControl w:val="0"/>
+        <w:numPr>
+          <w:ilvl w:val="1"/>
+          <w:numId w:val="31"/>
+        </w:numPr>
+        <w:autoSpaceDE w:val="0"/>
+        <w:autoSpaceDN w:val="0"/>
+        <w:adjustRightInd w:val="0"/>
+        <w:spacing w:after="0"/>
+        <w:rPr>
+          <w:rFonts w:ascii="Cambria" w:hAnsi="Cambria"/>
+          <w:color w:val="000000"/>
+        </w:rPr>
+      </w:pPr>
+      <w:r>
+        <w:rPr>
+          <w:rFonts w:ascii="Cambria" w:hAnsi="Cambria"/>
+          <w:color w:val="000000"/>
+        </w:rPr>
+        <w:t xml:space="preserve">((aa)*b(bb)*)+(a(aa)*(bb)*) </w:t>
+      </w:r>
+      <w:r>
+        <w:rPr>
+          <w:rFonts w:ascii="Cambria" w:hAnsi="Cambria"/>
+          <w:color w:val="000000"/>
+        </w:rPr>
+        <w:t xml:space="preserve"> </w:t>
       </w:r>
     </w:p>
     <w:p>
@@ -882,13 +1092,84 @@
         </w:rPr>
         <w:t xml:space="preserve"> 3.2. </w:t>
       </w:r>
-      <w:r>
+    </w:p>
+    <w:p>
+      <w:pPr>
+        <w:numPr>
+          <w:ilvl w:val="1"/>
+          <w:numId w:val="31"/>
+        </w:numPr>
+        <w:contextualSpacing/>
+        <w:rPr>
+          <w:rFonts w:asciiTheme="majorHAnsi" w:hAnsiTheme="majorHAnsi"/>
+          <w:color w:val="000000"/>
+        </w:rPr>
+      </w:pPr>
+      <w:r>
+        <w:rPr>
+          <w:rFonts w:asciiTheme="majorHAnsi" w:eastAsia="Times New Roman" w:hAnsiTheme="majorHAnsi"/>
+          <w:color w:val="000000"/>
+        </w:rPr>
+        <w:t>r = (</w:t>
+      </w:r>
+      <w:proofErr w:type="spellStart"/>
+      <w:r>
+        <w:rPr>
+          <w:rFonts w:asciiTheme="majorHAnsi" w:eastAsia="Times New Roman" w:hAnsiTheme="majorHAnsi"/>
+          <w:color w:val="000000"/>
+        </w:rPr>
+        <w:t>ba</w:t>
+      </w:r>
+      <w:proofErr w:type="spellEnd"/>
+      <w:r>
+        <w:rPr>
+          <w:rFonts w:asciiTheme="majorHAnsi" w:eastAsia="Times New Roman" w:hAnsiTheme="majorHAnsi"/>
+          <w:color w:val="000000"/>
+        </w:rPr>
+        <w:t>)*((</w:t>
+      </w:r>
+      <w:proofErr w:type="spellStart"/>
+      <w:r>
+        <w:rPr>
+          <w:rFonts w:asciiTheme="majorHAnsi" w:eastAsia="Times New Roman" w:hAnsiTheme="majorHAnsi"/>
+          <w:color w:val="000000"/>
+        </w:rPr>
+        <w:t>a+bb</w:t>
+      </w:r>
+      <w:proofErr w:type="spellEnd"/>
+      <w:r>
+        <w:rPr>
+          <w:rFonts w:asciiTheme="majorHAnsi" w:eastAsia="Times New Roman" w:hAnsiTheme="majorHAnsi"/>
+          <w:color w:val="000000"/>
+        </w:rPr>
+        <w:t>)(ab)*(</w:t>
+      </w:r>
+      <w:proofErr w:type="spellStart"/>
+      <w:r>
+        <w:rPr>
+          <w:rFonts w:asciiTheme="majorHAnsi" w:eastAsia="Times New Roman" w:hAnsiTheme="majorHAnsi"/>
+          <w:color w:val="000000"/>
+        </w:rPr>
+        <w:t>b+aa</w:t>
+      </w:r>
+      <w:proofErr w:type="spellEnd"/>
+      <w:r>
+        <w:rPr>
+          <w:rFonts w:asciiTheme="majorHAnsi" w:eastAsia="Times New Roman" w:hAnsiTheme="majorHAnsi"/>
+          <w:color w:val="000000"/>
+        </w:rPr>
+        <w:t>))*</w:t>
+      </w:r>
+    </w:p>
+    <w:p>
+      <w:pPr>
+        <w:ind w:left="1440"/>
+        <w:contextualSpacing/>
         <w:rPr>
           <w:rFonts w:ascii="Cambria" w:hAnsi="Cambria"/>
           <w:color w:val="000000"/>
         </w:rPr>
-        <w:t>.</w:t>
-      </w:r>
+      </w:pPr>
       <w:r>
         <w:rPr>
           <w:rFonts w:ascii="Cambria" w:hAnsi="Cambria"/>
@@ -896,7 +1177,7 @@
         <w:t xml:space="preserve">  </w:t>
       </w:r>
     </w:p>
-    <w:bookmarkEnd w:id="1"/>
+    <w:bookmarkEnd w:id="0"/>
     <w:p>
       <w:pPr>
         <w:pStyle w:val="Default"/>
@@ -1009,6 +1290,84 @@
     <w:p>
       <w:pPr>
         <w:pStyle w:val="Default"/>
+        <w:spacing w:after="240" w:line="276" w:lineRule="auto"/>
+        <w:ind w:firstLine="720"/>
+        <w:rPr>
+          <w:rFonts w:ascii="Cambria" w:hAnsi="Cambria" w:cs="Times New Roman"/>
+          <w:sz w:val="22"/>
+          <w:szCs w:val="21"/>
+        </w:rPr>
+      </w:pPr>
+      <w:r>
+        <w:rPr>
+          <w:rFonts w:ascii="Cambria" w:hAnsi="Cambria" w:cs="Times New Roman"/>
+          <w:sz w:val="22"/>
+          <w:szCs w:val="21"/>
+        </w:rPr>
+        <w:t>NFA was constructed from L then converted to DFA and Final and nonfinal states reversed.</w:t>
+      </w:r>
+    </w:p>
+    <w:p>
+      <w:pPr>
+        <w:pStyle w:val="Default"/>
+        <w:numPr>
+          <w:ilvl w:val="0"/>
+          <w:numId w:val="33"/>
+        </w:numPr>
+        <w:spacing w:after="240" w:line="276" w:lineRule="auto"/>
+        <w:rPr>
+          <w:rFonts w:ascii="Cambria" w:hAnsi="Cambria" w:cs="Times New Roman"/>
+          <w:sz w:val="22"/>
+          <w:szCs w:val="21"/>
+        </w:rPr>
+      </w:pPr>
+      <w:r>
+        <w:rPr>
+          <w:rFonts w:ascii="Cambria" w:hAnsi="Cambria" w:cs="Times New Roman"/>
+          <w:noProof/>
+          <w:sz w:val="22"/>
+          <w:szCs w:val="21"/>
+        </w:rPr>
+        <w:drawing>
+          <wp:inline distT="0" distB="0" distL="0" distR="0" wp14:anchorId="07D8BE14" wp14:editId="1A9EC28E">
+            <wp:extent cx="6400800" cy="3190042"/>
+            <wp:effectExtent l="0" t="0" r="0" b="0"/>
+            <wp:docPr id="3" name="Picture 3"/>
+            <wp:cNvGraphicFramePr>
+              <a:graphicFrameLocks xmlns:a="http://schemas.openxmlformats.org/drawingml/2006/main" noChangeAspect="1"/>
+            </wp:cNvGraphicFramePr>
+            <a:graphic xmlns:a="http://schemas.openxmlformats.org/drawingml/2006/main">
+              <a:graphicData uri="http://schemas.openxmlformats.org/drawingml/2006/picture">
+                <pic:pic xmlns:pic="http://schemas.openxmlformats.org/drawingml/2006/picture">
+                  <pic:nvPicPr>
+                    <pic:cNvPr id="3" name="Q3.jpg"/>
+                    <pic:cNvPicPr/>
+                  </pic:nvPicPr>
+                  <pic:blipFill>
+                    <a:blip r:embed="rId5"/>
+                    <a:stretch>
+                      <a:fillRect/>
+                    </a:stretch>
+                  </pic:blipFill>
+                  <pic:spPr>
+                    <a:xfrm>
+                      <a:off x="0" y="0"/>
+                      <a:ext cx="6400800" cy="3190042"/>
+                    </a:xfrm>
+                    <a:prstGeom prst="rect">
+                      <a:avLst/>
+                    </a:prstGeom>
+                  </pic:spPr>
+                </pic:pic>
+              </a:graphicData>
+            </a:graphic>
+          </wp:inline>
+        </w:drawing>
+      </w:r>
+    </w:p>
+    <w:p>
+      <w:pPr>
+        <w:pStyle w:val="Default"/>
         <w:spacing w:line="276" w:lineRule="auto"/>
         <w:rPr>
           <w:rFonts w:ascii="Cambria" w:hAnsi="Cambria" w:cs="Times New Roman"/>
@@ -1021,6 +1380,7 @@
           <w:rFonts w:ascii="Cambria" w:hAnsi="Cambria" w:cs="Times New Roman"/>
           <w:sz w:val="22"/>
           <w:szCs w:val="21"/>
+          <w:highlight w:val="yellow"/>
         </w:rPr>
         <w:t>Q</w:t>
       </w:r>
@@ -1029,6 +1389,7 @@
           <w:rFonts w:ascii="Cambria" w:hAnsi="Cambria" w:cs="Times New Roman"/>
           <w:sz w:val="22"/>
           <w:szCs w:val="21"/>
+          <w:highlight w:val="yellow"/>
         </w:rPr>
         <w:t>4</w:t>
       </w:r>
@@ -1241,6 +1602,163 @@
       <w:pPr>
         <w:pStyle w:val="Default"/>
         <w:numPr>
+          <w:ilvl w:val="1"/>
+          <w:numId w:val="23"/>
+        </w:numPr>
+        <w:spacing w:line="276" w:lineRule="auto"/>
+        <w:rPr>
+          <w:rFonts w:ascii="Cambria" w:hAnsi="Cambria" w:cs="Times New Roman"/>
+          <w:sz w:val="22"/>
+          <w:szCs w:val="21"/>
+        </w:rPr>
+      </w:pPr>
+      <w:proofErr w:type="spellStart"/>
+      <w:r>
+        <w:rPr>
+          <w:rFonts w:ascii="Cambria" w:hAnsi="Cambria" w:cs="Times New Roman"/>
+          <w:sz w:val="22"/>
+          <w:szCs w:val="21"/>
+        </w:rPr>
+        <w:lastRenderedPageBreak/>
+        <w:t>dfa</w:t>
+      </w:r>
+      <w:proofErr w:type="spellEnd"/>
+      <w:r>
+        <w:rPr>
+          <w:rFonts w:ascii="Cambria" w:hAnsi="Cambria" w:cs="Times New Roman"/>
+          <w:noProof/>
+          <w:sz w:val="22"/>
+          <w:szCs w:val="21"/>
+        </w:rPr>
+        <w:drawing>
+          <wp:inline distT="0" distB="0" distL="0" distR="0" wp14:anchorId="0E4BCA86" wp14:editId="37A54E53">
+            <wp:extent cx="4178300" cy="2705100"/>
+            <wp:effectExtent l="0" t="0" r="0" b="0"/>
+            <wp:docPr id="5" name="Picture 5"/>
+            <wp:cNvGraphicFramePr>
+              <a:graphicFrameLocks xmlns:a="http://schemas.openxmlformats.org/drawingml/2006/main" noChangeAspect="1"/>
+            </wp:cNvGraphicFramePr>
+            <a:graphic xmlns:a="http://schemas.openxmlformats.org/drawingml/2006/main">
+              <a:graphicData uri="http://schemas.openxmlformats.org/drawingml/2006/picture">
+                <pic:pic xmlns:pic="http://schemas.openxmlformats.org/drawingml/2006/picture">
+                  <pic:nvPicPr>
+                    <pic:cNvPr id="5" name="Q4.jpg"/>
+                    <pic:cNvPicPr/>
+                  </pic:nvPicPr>
+                  <pic:blipFill>
+                    <a:blip r:embed="rId6"/>
+                    <a:stretch>
+                      <a:fillRect/>
+                    </a:stretch>
+                  </pic:blipFill>
+                  <pic:spPr>
+                    <a:xfrm>
+                      <a:off x="0" y="0"/>
+                      <a:ext cx="4178300" cy="2705100"/>
+                    </a:xfrm>
+                    <a:prstGeom prst="rect">
+                      <a:avLst/>
+                    </a:prstGeom>
+                  </pic:spPr>
+                </pic:pic>
+              </a:graphicData>
+            </a:graphic>
+          </wp:inline>
+        </w:drawing>
+      </w:r>
+    </w:p>
+    <w:p>
+      <w:pPr>
+        <w:pStyle w:val="Default"/>
+        <w:numPr>
+          <w:ilvl w:val="1"/>
+          <w:numId w:val="23"/>
+        </w:numPr>
+        <w:spacing w:line="276" w:lineRule="auto"/>
+        <w:rPr>
+          <w:rFonts w:ascii="Cambria" w:hAnsi="Cambria" w:cs="Times New Roman"/>
+          <w:sz w:val="22"/>
+          <w:szCs w:val="21"/>
+        </w:rPr>
+      </w:pPr>
+      <w:r>
+        <w:rPr>
+          <w:rFonts w:ascii="Cambria" w:hAnsi="Cambria" w:cs="Times New Roman"/>
+          <w:sz w:val="22"/>
+          <w:szCs w:val="21"/>
+        </w:rPr>
+        <w:t xml:space="preserve">minimal </w:t>
+      </w:r>
+      <w:proofErr w:type="spellStart"/>
+      <w:r>
+        <w:rPr>
+          <w:rFonts w:ascii="Cambria" w:hAnsi="Cambria" w:cs="Times New Roman"/>
+          <w:sz w:val="22"/>
+          <w:szCs w:val="21"/>
+        </w:rPr>
+        <w:t>dfa</w:t>
+      </w:r>
+      <w:proofErr w:type="spellEnd"/>
+    </w:p>
+    <w:p>
+      <w:pPr>
+        <w:pStyle w:val="Default"/>
+        <w:spacing w:line="276" w:lineRule="auto"/>
+        <w:ind w:left="1080"/>
+        <w:rPr>
+          <w:rFonts w:ascii="Cambria" w:hAnsi="Cambria" w:cs="Times New Roman"/>
+          <w:sz w:val="22"/>
+          <w:szCs w:val="21"/>
+        </w:rPr>
+      </w:pPr>
+      <w:r>
+        <w:rPr>
+          <w:rFonts w:ascii="Cambria" w:hAnsi="Cambria" w:cs="Times New Roman"/>
+          <w:noProof/>
+          <w:sz w:val="22"/>
+          <w:szCs w:val="21"/>
+        </w:rPr>
+        <w:drawing>
+          <wp:inline distT="0" distB="0" distL="0" distR="0" wp14:anchorId="166283F6" wp14:editId="0EE6E5D0">
+            <wp:extent cx="6400800" cy="3190240"/>
+            <wp:effectExtent l="0" t="0" r="0" b="0"/>
+            <wp:docPr id="6" name="Picture 6"/>
+            <wp:cNvGraphicFramePr>
+              <a:graphicFrameLocks xmlns:a="http://schemas.openxmlformats.org/drawingml/2006/main" noChangeAspect="1"/>
+            </wp:cNvGraphicFramePr>
+            <a:graphic xmlns:a="http://schemas.openxmlformats.org/drawingml/2006/main">
+              <a:graphicData uri="http://schemas.openxmlformats.org/drawingml/2006/picture">
+                <pic:pic xmlns:pic="http://schemas.openxmlformats.org/drawingml/2006/picture">
+                  <pic:nvPicPr>
+                    <pic:cNvPr id="6" name="Q4b.jpg"/>
+                    <pic:cNvPicPr/>
+                  </pic:nvPicPr>
+                  <pic:blipFill>
+                    <a:blip r:embed="rId7"/>
+                    <a:stretch>
+                      <a:fillRect/>
+                    </a:stretch>
+                  </pic:blipFill>
+                  <pic:spPr>
+                    <a:xfrm>
+                      <a:off x="0" y="0"/>
+                      <a:ext cx="6400800" cy="3190240"/>
+                    </a:xfrm>
+                    <a:prstGeom prst="rect">
+                      <a:avLst/>
+                    </a:prstGeom>
+                  </pic:spPr>
+                </pic:pic>
+              </a:graphicData>
+            </a:graphic>
+          </wp:inline>
+        </w:drawing>
+      </w:r>
+    </w:p>
+    <w:p>
+      <w:pPr>
+        <w:pStyle w:val="Default"/>
+        <w:numPr>
           <w:ilvl w:val="0"/>
           <w:numId w:val="23"/>
         </w:numPr>
@@ -1345,6 +1863,265 @@
         </w:rPr>
         <w:t>then get the minimal DFA by mark &amp; reduce procedures.</w:t>
       </w:r>
+    </w:p>
+    <w:p>
+      <w:pPr>
+        <w:pStyle w:val="Default"/>
+        <w:numPr>
+          <w:ilvl w:val="1"/>
+          <w:numId w:val="23"/>
+        </w:numPr>
+        <w:spacing w:after="240"/>
+        <w:rPr>
+          <w:rFonts w:ascii="Cambria" w:hAnsi="Cambria" w:cs="Times New Roman"/>
+          <w:sz w:val="22"/>
+          <w:szCs w:val="21"/>
+        </w:rPr>
+      </w:pPr>
+      <w:r>
+        <w:rPr>
+          <w:rFonts w:ascii="Cambria" w:hAnsi="Cambria" w:cs="Times New Roman"/>
+          <w:sz w:val="22"/>
+          <w:szCs w:val="21"/>
+        </w:rPr>
+        <w:t>NFA</w:t>
+      </w:r>
+    </w:p>
+    <w:p>
+      <w:pPr>
+        <w:pStyle w:val="Default"/>
+        <w:spacing w:after="240"/>
+        <w:ind w:left="1440"/>
+        <w:rPr>
+          <w:rFonts w:ascii="Cambria" w:hAnsi="Cambria" w:cs="Times New Roman"/>
+          <w:sz w:val="22"/>
+          <w:szCs w:val="21"/>
+        </w:rPr>
+      </w:pPr>
+      <w:r>
+        <w:rPr>
+          <w:rFonts w:ascii="Cambria" w:hAnsi="Cambria" w:cs="Times New Roman"/>
+          <w:noProof/>
+          <w:sz w:val="22"/>
+          <w:szCs w:val="21"/>
+        </w:rPr>
+        <w:lastRenderedPageBreak/>
+        <w:drawing>
+          <wp:inline distT="0" distB="0" distL="0" distR="0" wp14:anchorId="292739EB" wp14:editId="1F4A3653">
+            <wp:extent cx="6400800" cy="3190240"/>
+            <wp:effectExtent l="0" t="0" r="0" b="0"/>
+            <wp:docPr id="7" name="Picture 7"/>
+            <wp:cNvGraphicFramePr>
+              <a:graphicFrameLocks xmlns:a="http://schemas.openxmlformats.org/drawingml/2006/main" noChangeAspect="1"/>
+            </wp:cNvGraphicFramePr>
+            <a:graphic xmlns:a="http://schemas.openxmlformats.org/drawingml/2006/main">
+              <a:graphicData uri="http://schemas.openxmlformats.org/drawingml/2006/picture">
+                <pic:pic xmlns:pic="http://schemas.openxmlformats.org/drawingml/2006/picture">
+                  <pic:nvPicPr>
+                    <pic:cNvPr id="7" name="Q4.2a.jpg"/>
+                    <pic:cNvPicPr/>
+                  </pic:nvPicPr>
+                  <pic:blipFill>
+                    <a:blip r:embed="rId8"/>
+                    <a:stretch>
+                      <a:fillRect/>
+                    </a:stretch>
+                  </pic:blipFill>
+                  <pic:spPr>
+                    <a:xfrm>
+                      <a:off x="0" y="0"/>
+                      <a:ext cx="6400800" cy="3190240"/>
+                    </a:xfrm>
+                    <a:prstGeom prst="rect">
+                      <a:avLst/>
+                    </a:prstGeom>
+                  </pic:spPr>
+                </pic:pic>
+              </a:graphicData>
+            </a:graphic>
+          </wp:inline>
+        </w:drawing>
+      </w:r>
+    </w:p>
+    <w:p>
+      <w:pPr>
+        <w:pStyle w:val="Default"/>
+        <w:numPr>
+          <w:ilvl w:val="1"/>
+          <w:numId w:val="23"/>
+        </w:numPr>
+        <w:spacing w:after="240"/>
+        <w:rPr>
+          <w:rFonts w:ascii="Cambria" w:hAnsi="Cambria" w:cs="Times New Roman"/>
+          <w:sz w:val="22"/>
+          <w:szCs w:val="21"/>
+        </w:rPr>
+      </w:pPr>
+      <w:r>
+        <w:rPr>
+          <w:rFonts w:ascii="Cambria" w:hAnsi="Cambria" w:cs="Times New Roman"/>
+          <w:sz w:val="22"/>
+          <w:szCs w:val="21"/>
+        </w:rPr>
+        <w:t>DFA</w:t>
+      </w:r>
+    </w:p>
+    <w:p>
+      <w:pPr>
+        <w:pStyle w:val="Default"/>
+        <w:spacing w:after="240"/>
+        <w:ind w:left="1440"/>
+        <w:rPr>
+          <w:rFonts w:ascii="Cambria" w:hAnsi="Cambria" w:cs="Times New Roman"/>
+          <w:sz w:val="22"/>
+          <w:szCs w:val="21"/>
+        </w:rPr>
+      </w:pPr>
+      <w:r>
+        <w:rPr>
+          <w:rFonts w:ascii="Cambria" w:hAnsi="Cambria" w:cs="Times New Roman"/>
+          <w:noProof/>
+          <w:sz w:val="22"/>
+          <w:szCs w:val="21"/>
+        </w:rPr>
+        <w:drawing>
+          <wp:inline distT="0" distB="0" distL="0" distR="0" wp14:anchorId="3D282A8B" wp14:editId="74426C9D">
+            <wp:extent cx="3530600" cy="1905000"/>
+            <wp:effectExtent l="0" t="0" r="0" b="0"/>
+            <wp:docPr id="8" name="Picture 8"/>
+            <wp:cNvGraphicFramePr>
+              <a:graphicFrameLocks xmlns:a="http://schemas.openxmlformats.org/drawingml/2006/main" noChangeAspect="1"/>
+            </wp:cNvGraphicFramePr>
+            <a:graphic xmlns:a="http://schemas.openxmlformats.org/drawingml/2006/main">
+              <a:graphicData uri="http://schemas.openxmlformats.org/drawingml/2006/picture">
+                <pic:pic xmlns:pic="http://schemas.openxmlformats.org/drawingml/2006/picture">
+                  <pic:nvPicPr>
+                    <pic:cNvPr id="8" name="Q4.2b.jpg"/>
+                    <pic:cNvPicPr/>
+                  </pic:nvPicPr>
+                  <pic:blipFill>
+                    <a:blip r:embed="rId9"/>
+                    <a:stretch>
+                      <a:fillRect/>
+                    </a:stretch>
+                  </pic:blipFill>
+                  <pic:spPr>
+                    <a:xfrm>
+                      <a:off x="0" y="0"/>
+                      <a:ext cx="3530600" cy="1905000"/>
+                    </a:xfrm>
+                    <a:prstGeom prst="rect">
+                      <a:avLst/>
+                    </a:prstGeom>
+                  </pic:spPr>
+                </pic:pic>
+              </a:graphicData>
+            </a:graphic>
+          </wp:inline>
+        </w:drawing>
+      </w:r>
+    </w:p>
+    <w:p>
+      <w:pPr>
+        <w:pStyle w:val="Default"/>
+        <w:numPr>
+          <w:ilvl w:val="1"/>
+          <w:numId w:val="23"/>
+        </w:numPr>
+        <w:spacing w:after="240"/>
+        <w:rPr>
+          <w:rFonts w:ascii="Cambria" w:hAnsi="Cambria" w:cs="Times New Roman"/>
+          <w:sz w:val="22"/>
+          <w:szCs w:val="21"/>
+        </w:rPr>
+      </w:pPr>
+      <w:r>
+        <w:rPr>
+          <w:rFonts w:ascii="Cambria" w:hAnsi="Cambria" w:cs="Times New Roman"/>
+          <w:sz w:val="22"/>
+          <w:szCs w:val="21"/>
+        </w:rPr>
+        <w:t>Min DFA</w:t>
+      </w:r>
+    </w:p>
+    <w:p>
+      <w:pPr>
+        <w:pStyle w:val="Default"/>
+        <w:spacing w:after="240"/>
+        <w:ind w:left="1440"/>
+        <w:rPr>
+          <w:rFonts w:ascii="Cambria" w:hAnsi="Cambria" w:cs="Times New Roman"/>
+          <w:sz w:val="22"/>
+          <w:szCs w:val="21"/>
+        </w:rPr>
+      </w:pPr>
+      <w:r>
+        <w:rPr>
+          <w:rFonts w:ascii="Cambria" w:hAnsi="Cambria" w:cs="Times New Roman"/>
+          <w:noProof/>
+          <w:sz w:val="22"/>
+          <w:szCs w:val="21"/>
+        </w:rPr>
+        <w:drawing>
+          <wp:inline distT="0" distB="0" distL="0" distR="0" wp14:anchorId="206891A2" wp14:editId="4C298364">
+            <wp:extent cx="3530600" cy="1905000"/>
+            <wp:effectExtent l="0" t="0" r="0" b="0"/>
+            <wp:docPr id="9" name="Picture 9"/>
+            <wp:cNvGraphicFramePr>
+              <a:graphicFrameLocks xmlns:a="http://schemas.openxmlformats.org/drawingml/2006/main" noChangeAspect="1"/>
+            </wp:cNvGraphicFramePr>
+            <a:graphic xmlns:a="http://schemas.openxmlformats.org/drawingml/2006/main">
+              <a:graphicData uri="http://schemas.openxmlformats.org/drawingml/2006/picture">
+                <pic:pic xmlns:pic="http://schemas.openxmlformats.org/drawingml/2006/picture">
+                  <pic:nvPicPr>
+                    <pic:cNvPr id="9" name="Q4.2c.jpg"/>
+                    <pic:cNvPicPr/>
+                  </pic:nvPicPr>
+                  <pic:blipFill>
+                    <a:blip r:embed="rId10"/>
+                    <a:stretch>
+                      <a:fillRect/>
+                    </a:stretch>
+                  </pic:blipFill>
+                  <pic:spPr>
+                    <a:xfrm>
+                      <a:off x="0" y="0"/>
+                      <a:ext cx="3530600" cy="1905000"/>
+                    </a:xfrm>
+                    <a:prstGeom prst="rect">
+                      <a:avLst/>
+                    </a:prstGeom>
+                  </pic:spPr>
+                </pic:pic>
+              </a:graphicData>
+            </a:graphic>
+          </wp:inline>
+        </w:drawing>
+      </w:r>
+    </w:p>
+    <w:p>
+      <w:pPr>
+        <w:pStyle w:val="Default"/>
+        <w:spacing w:after="240"/>
+        <w:ind w:left="1440"/>
+        <w:rPr>
+          <w:rFonts w:ascii="Cambria" w:hAnsi="Cambria" w:cs="Times New Roman"/>
+          <w:sz w:val="22"/>
+          <w:szCs w:val="21"/>
+        </w:rPr>
+      </w:pPr>
+    </w:p>
+    <w:p>
+      <w:pPr>
+        <w:pStyle w:val="Default"/>
+        <w:spacing w:after="240"/>
+        <w:ind w:left="720"/>
+        <w:rPr>
+          <w:rFonts w:ascii="Cambria" w:hAnsi="Cambria" w:cs="Times New Roman"/>
+          <w:sz w:val="22"/>
+          <w:szCs w:val="21"/>
+        </w:rPr>
+      </w:pPr>
     </w:p>
     <w:p>
       <w:pPr>
@@ -1486,7 +2263,7 @@
                     <pic:cNvPicPr/>
                   </pic:nvPicPr>
                   <pic:blipFill>
-                    <a:blip r:embed="rId5"/>
+                    <a:blip r:embed="rId11"/>
                     <a:stretch>
                       <a:fillRect/>
                     </a:stretch>
@@ -1509,6 +2286,47 @@
     </w:p>
     <w:p>
       <w:pPr>
+        <w:pStyle w:val="Default"/>
+        <w:numPr>
+          <w:ilvl w:val="1"/>
+          <w:numId w:val="24"/>
+        </w:numPr>
+        <w:spacing w:line="276" w:lineRule="auto"/>
+        <w:rPr>
+          <w:rFonts w:ascii="Cambria" w:hAnsi="Cambria" w:cs="Times New Roman"/>
+          <w:sz w:val="22"/>
+          <w:szCs w:val="21"/>
+        </w:rPr>
+      </w:pPr>
+      <w:r>
+        <w:rPr>
+          <w:rFonts w:ascii="Cambria" w:hAnsi="Cambria" w:cs="Times New Roman"/>
+          <w:sz w:val="22"/>
+          <w:szCs w:val="21"/>
+        </w:rPr>
+        <w:t>r = ((</w:t>
+      </w:r>
+      <w:proofErr w:type="spellStart"/>
+      <w:r>
+        <w:rPr>
+          <w:rFonts w:ascii="Cambria" w:hAnsi="Cambria" w:cs="Times New Roman"/>
+          <w:sz w:val="22"/>
+          <w:szCs w:val="21"/>
+        </w:rPr>
+        <w:t>a+bb</w:t>
+      </w:r>
+      <w:proofErr w:type="spellEnd"/>
+      <w:r>
+        <w:rPr>
+          <w:rFonts w:ascii="Cambria" w:hAnsi="Cambria" w:cs="Times New Roman"/>
+          <w:sz w:val="22"/>
+          <w:szCs w:val="21"/>
+        </w:rPr>
+        <w:t>)(ab)*b)*</w:t>
+      </w:r>
+    </w:p>
+    <w:p>
+      <w:pPr>
         <w:pStyle w:val="ListParagraph"/>
         <w:numPr>
           <w:ilvl w:val="0"/>
@@ -1543,9 +2361,9 @@
         <w:spacing w:line="276" w:lineRule="auto"/>
         <w:ind w:left="720" w:firstLine="720"/>
         <w:rPr>
-          <w:rFonts w:ascii="Cambria" w:hAnsi="Cambria" w:cs="Times New Roman"/>
-          <w:sz w:val="22"/>
-          <w:szCs w:val="21"/>
+          <w:rFonts w:ascii="Times" w:eastAsia="Times New Roman" w:hAnsi="Times"/>
+          <w:sz w:val="27"/>
+          <w:szCs w:val="27"/>
         </w:rPr>
       </w:pPr>
       <w:r>
@@ -1569,7 +2387,7 @@
                     <pic:cNvPicPr/>
                   </pic:nvPicPr>
                   <pic:blipFill>
-                    <a:blip r:embed="rId6"/>
+                    <a:blip r:embed="rId12"/>
                     <a:stretch>
                       <a:fillRect/>
                     </a:stretch>
@@ -1593,6 +2411,10 @@
     <w:p>
       <w:pPr>
         <w:pStyle w:val="Default"/>
+        <w:numPr>
+          <w:ilvl w:val="1"/>
+          <w:numId w:val="24"/>
+        </w:numPr>
         <w:spacing w:line="276" w:lineRule="auto"/>
         <w:rPr>
           <w:rFonts w:ascii="Cambria" w:hAnsi="Cambria" w:cs="Times New Roman"/>
@@ -1600,6 +2422,66 @@
           <w:szCs w:val="21"/>
         </w:rPr>
       </w:pPr>
+      <w:r>
+        <w:rPr>
+          <w:rFonts w:ascii="Times" w:eastAsia="Times New Roman" w:hAnsi="Times"/>
+          <w:sz w:val="27"/>
+          <w:szCs w:val="27"/>
+        </w:rPr>
+        <w:t>r = a*(</w:t>
+      </w:r>
+      <w:proofErr w:type="spellStart"/>
+      <w:r>
+        <w:rPr>
+          <w:rFonts w:ascii="Times" w:eastAsia="Times New Roman" w:hAnsi="Times"/>
+          <w:sz w:val="27"/>
+          <w:szCs w:val="27"/>
+        </w:rPr>
+        <w:t>b+bb</w:t>
+      </w:r>
+      <w:proofErr w:type="spellEnd"/>
+      <w:r>
+        <w:rPr>
+          <w:rFonts w:ascii="Times" w:eastAsia="Times New Roman" w:hAnsi="Times"/>
+          <w:sz w:val="27"/>
+          <w:szCs w:val="27"/>
+        </w:rPr>
+        <w:t>)(</w:t>
+      </w:r>
+      <w:proofErr w:type="spellStart"/>
+      <w:r>
+        <w:rPr>
+          <w:rFonts w:ascii="Times" w:eastAsia="Times New Roman" w:hAnsi="Times"/>
+          <w:sz w:val="27"/>
+          <w:szCs w:val="27"/>
+        </w:rPr>
+        <w:t>a</w:t>
+      </w:r>
+      <w:r>
+        <w:rPr>
+          <w:rFonts w:ascii="Times" w:eastAsia="Times New Roman" w:hAnsi="Times"/>
+          <w:sz w:val="27"/>
+          <w:szCs w:val="27"/>
+        </w:rPr>
+        <w:t>+</w:t>
+      </w:r>
+      <w:r>
+        <w:rPr>
+          <w:rFonts w:ascii="Times" w:eastAsia="Times New Roman" w:hAnsi="Times"/>
+          <w:sz w:val="27"/>
+          <w:szCs w:val="27"/>
+        </w:rPr>
+        <w:t>b</w:t>
+      </w:r>
+      <w:proofErr w:type="spellEnd"/>
+      <w:r>
+        <w:rPr>
+          <w:rFonts w:ascii="Times" w:eastAsia="Times New Roman" w:hAnsi="Times"/>
+          <w:sz w:val="27"/>
+          <w:szCs w:val="27"/>
+        </w:rPr>
+        <w:t>)*</w:t>
+      </w:r>
     </w:p>
     <w:p>
       <w:pPr>
@@ -1611,11 +2493,25 @@
           <w:szCs w:val="21"/>
         </w:rPr>
       </w:pPr>
-      <w:r>
-        <w:rPr>
-          <w:rFonts w:ascii="Cambria" w:hAnsi="Cambria" w:cs="Times New Roman"/>
-          <w:sz w:val="22"/>
-          <w:szCs w:val="21"/>
+      <w:bookmarkStart w:id="1" w:name="_GoBack"/>
+      <w:bookmarkEnd w:id="1"/>
+    </w:p>
+    <w:p>
+      <w:pPr>
+        <w:pStyle w:val="Default"/>
+        <w:spacing w:line="276" w:lineRule="auto"/>
+        <w:rPr>
+          <w:rFonts w:ascii="Cambria" w:hAnsi="Cambria" w:cs="Times New Roman"/>
+          <w:sz w:val="22"/>
+          <w:szCs w:val="21"/>
+        </w:rPr>
+      </w:pPr>
+      <w:r>
+        <w:rPr>
+          <w:rFonts w:ascii="Cambria" w:hAnsi="Cambria" w:cs="Times New Roman"/>
+          <w:sz w:val="22"/>
+          <w:szCs w:val="21"/>
+          <w:highlight w:val="yellow"/>
         </w:rPr>
         <w:t>Q6</w:t>
       </w:r>
@@ -1624,8 +2520,17 @@
           <w:rFonts w:ascii="Cambria" w:hAnsi="Cambria" w:cs="Times New Roman"/>
           <w:sz w:val="22"/>
           <w:szCs w:val="21"/>
-        </w:rPr>
-        <w:t xml:space="preserve">. [10] Construct a </w:t>
+          <w:highlight w:val="yellow"/>
+        </w:rPr>
+        <w:t>.</w:t>
+      </w:r>
+      <w:r>
+        <w:rPr>
+          <w:rFonts w:ascii="Cambria" w:hAnsi="Cambria" w:cs="Times New Roman"/>
+          <w:sz w:val="22"/>
+          <w:szCs w:val="21"/>
+        </w:rPr>
+        <w:t xml:space="preserve"> [10] Construct a </w:t>
       </w:r>
       <w:r>
         <w:rPr>
@@ -1880,6 +2785,7 @@
           <w:rFonts w:ascii="Cambria" w:hAnsi="Cambria" w:cs="Times New Roman"/>
           <w:sz w:val="22"/>
           <w:szCs w:val="21"/>
+          <w:highlight w:val="yellow"/>
         </w:rPr>
         <w:t>Q</w:t>
       </w:r>
@@ -1888,6 +2794,7 @@
           <w:rFonts w:ascii="Cambria" w:hAnsi="Cambria" w:cs="Times New Roman"/>
           <w:sz w:val="22"/>
           <w:szCs w:val="21"/>
+          <w:highlight w:val="yellow"/>
         </w:rPr>
         <w:t>7</w:t>
       </w:r>
@@ -1896,6 +2803,7 @@
           <w:rFonts w:ascii="Cambria" w:hAnsi="Cambria" w:cs="Times New Roman"/>
           <w:sz w:val="22"/>
           <w:szCs w:val="21"/>
+          <w:highlight w:val="yellow"/>
         </w:rPr>
         <w:t>.</w:t>
       </w:r>
@@ -3095,7 +4003,7 @@
         <w:rFonts w:hint="default"/>
       </w:rPr>
     </w:lvl>
-    <w:lvl w:ilvl="1" w:tplc="04090019" w:tentative="1">
+    <w:lvl w:ilvl="1" w:tplc="04090019">
       <w:start w:val="1"/>
       <w:numFmt w:val="lowerLetter"/>
       <w:lvlText w:val="%2."/>
@@ -3184,7 +4092,7 @@
         <w:rFonts w:hint="default"/>
       </w:rPr>
     </w:lvl>
-    <w:lvl w:ilvl="1" w:tplc="04090019" w:tentative="1">
+    <w:lvl w:ilvl="1" w:tplc="04090019">
       <w:start w:val="1"/>
       <w:numFmt w:val="lowerLetter"/>
       <w:lvlText w:val="%2."/>
@@ -3347,6 +4255,95 @@
     </w:lvl>
   </w:abstractNum>
   <w:abstractNum w:abstractNumId="14" w15:restartNumberingAfterBreak="0">
+    <w:nsid w:val="2D990222"/>
+    <w:multiLevelType w:val="hybridMultilevel"/>
+    <w:tmpl w:val="29F62BAC"/>
+    <w:lvl w:ilvl="0" w:tplc="04090011">
+      <w:start w:val="1"/>
+      <w:numFmt w:val="decimal"/>
+      <w:lvlText w:val="%1)"/>
+      <w:lvlJc w:val="left"/>
+      <w:pPr>
+        <w:ind w:left="720" w:hanging="360"/>
+      </w:pPr>
+      <w:rPr>
+        <w:rFonts w:hint="default"/>
+      </w:rPr>
+    </w:lvl>
+    <w:lvl w:ilvl="1" w:tplc="04090019" w:tentative="1">
+      <w:start w:val="1"/>
+      <w:numFmt w:val="lowerLetter"/>
+      <w:lvlText w:val="%2."/>
+      <w:lvlJc w:val="left"/>
+      <w:pPr>
+        <w:ind w:left="1440" w:hanging="360"/>
+      </w:pPr>
+    </w:lvl>
+    <w:lvl w:ilvl="2" w:tplc="0409001B" w:tentative="1">
+      <w:start w:val="1"/>
+      <w:numFmt w:val="lowerRoman"/>
+      <w:lvlText w:val="%3."/>
+      <w:lvlJc w:val="right"/>
+      <w:pPr>
+        <w:ind w:left="2160" w:hanging="180"/>
+      </w:pPr>
+    </w:lvl>
+    <w:lvl w:ilvl="3" w:tplc="0409000F" w:tentative="1">
+      <w:start w:val="1"/>
+      <w:numFmt w:val="decimal"/>
+      <w:lvlText w:val="%4."/>
+      <w:lvlJc w:val="left"/>
+      <w:pPr>
+        <w:ind w:left="2880" w:hanging="360"/>
+      </w:pPr>
+    </w:lvl>
+    <w:lvl w:ilvl="4" w:tplc="04090019" w:tentative="1">
+      <w:start w:val="1"/>
+      <w:numFmt w:val="lowerLetter"/>
+      <w:lvlText w:val="%5."/>
+      <w:lvlJc w:val="left"/>
+      <w:pPr>
+        <w:ind w:left="3600" w:hanging="360"/>
+      </w:pPr>
+    </w:lvl>
+    <w:lvl w:ilvl="5" w:tplc="0409001B" w:tentative="1">
+      <w:start w:val="1"/>
+      <w:numFmt w:val="lowerRoman"/>
+      <w:lvlText w:val="%6."/>
+      <w:lvlJc w:val="right"/>
+      <w:pPr>
+        <w:ind w:left="4320" w:hanging="180"/>
+      </w:pPr>
+    </w:lvl>
+    <w:lvl w:ilvl="6" w:tplc="0409000F" w:tentative="1">
+      <w:start w:val="1"/>
+      <w:numFmt w:val="decimal"/>
+      <w:lvlText w:val="%7."/>
+      <w:lvlJc w:val="left"/>
+      <w:pPr>
+        <w:ind w:left="5040" w:hanging="360"/>
+      </w:pPr>
+    </w:lvl>
+    <w:lvl w:ilvl="7" w:tplc="04090019" w:tentative="1">
+      <w:start w:val="1"/>
+      <w:numFmt w:val="lowerLetter"/>
+      <w:lvlText w:val="%8."/>
+      <w:lvlJc w:val="left"/>
+      <w:pPr>
+        <w:ind w:left="5760" w:hanging="360"/>
+      </w:pPr>
+    </w:lvl>
+    <w:lvl w:ilvl="8" w:tplc="0409001B" w:tentative="1">
+      <w:start w:val="1"/>
+      <w:numFmt w:val="lowerRoman"/>
+      <w:lvlText w:val="%9."/>
+      <w:lvlJc w:val="right"/>
+      <w:pPr>
+        <w:ind w:left="6480" w:hanging="180"/>
+      </w:pPr>
+    </w:lvl>
+  </w:abstractNum>
+  <w:abstractNum w:abstractNumId="15" w15:restartNumberingAfterBreak="0">
     <w:nsid w:val="30859D5F"/>
     <w:multiLevelType w:val="hybridMultilevel"/>
     <w:tmpl w:val="3A359281"/>
@@ -3424,7 +4421,7 @@
       </w:rPr>
     </w:lvl>
   </w:abstractNum>
-  <w:abstractNum w:abstractNumId="15" w15:restartNumberingAfterBreak="0">
+  <w:abstractNum w:abstractNumId="16" w15:restartNumberingAfterBreak="0">
     <w:nsid w:val="312C307C"/>
     <w:multiLevelType w:val="hybridMultilevel"/>
     <w:tmpl w:val="58F2B0E0"/>
@@ -3513,7 +4510,7 @@
       </w:pPr>
     </w:lvl>
   </w:abstractNum>
-  <w:abstractNum w:abstractNumId="16" w15:restartNumberingAfterBreak="0">
+  <w:abstractNum w:abstractNumId="17" w15:restartNumberingAfterBreak="0">
     <w:nsid w:val="365E7FF7"/>
     <w:multiLevelType w:val="hybridMultilevel"/>
     <w:tmpl w:val="2CF4D176"/>
@@ -3602,7 +4599,7 @@
       </w:pPr>
     </w:lvl>
   </w:abstractNum>
-  <w:abstractNum w:abstractNumId="17" w15:restartNumberingAfterBreak="0">
+  <w:abstractNum w:abstractNumId="18" w15:restartNumberingAfterBreak="0">
     <w:nsid w:val="392D2380"/>
     <w:multiLevelType w:val="hybridMultilevel"/>
     <w:tmpl w:val="B74EB06E"/>
@@ -3691,7 +4688,7 @@
       </w:pPr>
     </w:lvl>
   </w:abstractNum>
-  <w:abstractNum w:abstractNumId="18" w15:restartNumberingAfterBreak="0">
+  <w:abstractNum w:abstractNumId="19" w15:restartNumberingAfterBreak="0">
     <w:nsid w:val="3E9E054E"/>
     <w:multiLevelType w:val="hybridMultilevel"/>
     <w:tmpl w:val="E90ACF06"/>
@@ -3780,7 +4777,7 @@
       </w:pPr>
     </w:lvl>
   </w:abstractNum>
-  <w:abstractNum w:abstractNumId="19" w15:restartNumberingAfterBreak="0">
+  <w:abstractNum w:abstractNumId="20" w15:restartNumberingAfterBreak="0">
     <w:nsid w:val="46D63581"/>
     <w:multiLevelType w:val="hybridMultilevel"/>
     <w:tmpl w:val="3B3CE7AE"/>
@@ -3869,7 +4866,7 @@
       </w:pPr>
     </w:lvl>
   </w:abstractNum>
-  <w:abstractNum w:abstractNumId="20" w15:restartNumberingAfterBreak="0">
+  <w:abstractNum w:abstractNumId="21" w15:restartNumberingAfterBreak="0">
     <w:nsid w:val="476069A0"/>
     <w:multiLevelType w:val="hybridMultilevel"/>
     <w:tmpl w:val="652EF846"/>
@@ -3958,7 +4955,7 @@
       </w:pPr>
     </w:lvl>
   </w:abstractNum>
-  <w:abstractNum w:abstractNumId="21" w15:restartNumberingAfterBreak="0">
+  <w:abstractNum w:abstractNumId="22" w15:restartNumberingAfterBreak="0">
     <w:nsid w:val="479552C6"/>
     <w:multiLevelType w:val="hybridMultilevel"/>
     <w:tmpl w:val="27E042B2"/>
@@ -4047,7 +5044,7 @@
       </w:pPr>
     </w:lvl>
   </w:abstractNum>
-  <w:abstractNum w:abstractNumId="22" w15:restartNumberingAfterBreak="0">
+  <w:abstractNum w:abstractNumId="23" w15:restartNumberingAfterBreak="0">
     <w:nsid w:val="49D64B01"/>
     <w:multiLevelType w:val="hybridMultilevel"/>
     <w:tmpl w:val="C8087660"/>
@@ -4136,7 +5133,7 @@
       </w:pPr>
     </w:lvl>
   </w:abstractNum>
-  <w:abstractNum w:abstractNumId="23" w15:restartNumberingAfterBreak="0">
+  <w:abstractNum w:abstractNumId="24" w15:restartNumberingAfterBreak="0">
     <w:nsid w:val="60F60ADF"/>
     <w:multiLevelType w:val="hybridMultilevel"/>
     <w:tmpl w:val="896A365C"/>
@@ -4225,7 +5222,185 @@
       </w:pPr>
     </w:lvl>
   </w:abstractNum>
-  <w:abstractNum w:abstractNumId="24" w15:restartNumberingAfterBreak="0">
+  <w:abstractNum w:abstractNumId="25" w15:restartNumberingAfterBreak="0">
+    <w:nsid w:val="664B1AD2"/>
+    <w:multiLevelType w:val="hybridMultilevel"/>
+    <w:tmpl w:val="9A0C68C0"/>
+    <w:lvl w:ilvl="0" w:tplc="C33EB836">
+      <w:start w:val="1"/>
+      <w:numFmt w:val="decimal"/>
+      <w:lvlText w:val="%1)"/>
+      <w:lvlJc w:val="left"/>
+      <w:pPr>
+        <w:ind w:left="1800" w:hanging="360"/>
+      </w:pPr>
+      <w:rPr>
+        <w:rFonts w:hint="default"/>
+      </w:rPr>
+    </w:lvl>
+    <w:lvl w:ilvl="1" w:tplc="04090019" w:tentative="1">
+      <w:start w:val="1"/>
+      <w:numFmt w:val="lowerLetter"/>
+      <w:lvlText w:val="%2."/>
+      <w:lvlJc w:val="left"/>
+      <w:pPr>
+        <w:ind w:left="2520" w:hanging="360"/>
+      </w:pPr>
+    </w:lvl>
+    <w:lvl w:ilvl="2" w:tplc="0409001B" w:tentative="1">
+      <w:start w:val="1"/>
+      <w:numFmt w:val="lowerRoman"/>
+      <w:lvlText w:val="%3."/>
+      <w:lvlJc w:val="right"/>
+      <w:pPr>
+        <w:ind w:left="3240" w:hanging="180"/>
+      </w:pPr>
+    </w:lvl>
+    <w:lvl w:ilvl="3" w:tplc="0409000F" w:tentative="1">
+      <w:start w:val="1"/>
+      <w:numFmt w:val="decimal"/>
+      <w:lvlText w:val="%4."/>
+      <w:lvlJc w:val="left"/>
+      <w:pPr>
+        <w:ind w:left="3960" w:hanging="360"/>
+      </w:pPr>
+    </w:lvl>
+    <w:lvl w:ilvl="4" w:tplc="04090019" w:tentative="1">
+      <w:start w:val="1"/>
+      <w:numFmt w:val="lowerLetter"/>
+      <w:lvlText w:val="%5."/>
+      <w:lvlJc w:val="left"/>
+      <w:pPr>
+        <w:ind w:left="4680" w:hanging="360"/>
+      </w:pPr>
+    </w:lvl>
+    <w:lvl w:ilvl="5" w:tplc="0409001B" w:tentative="1">
+      <w:start w:val="1"/>
+      <w:numFmt w:val="lowerRoman"/>
+      <w:lvlText w:val="%6."/>
+      <w:lvlJc w:val="right"/>
+      <w:pPr>
+        <w:ind w:left="5400" w:hanging="180"/>
+      </w:pPr>
+    </w:lvl>
+    <w:lvl w:ilvl="6" w:tplc="0409000F" w:tentative="1">
+      <w:start w:val="1"/>
+      <w:numFmt w:val="decimal"/>
+      <w:lvlText w:val="%7."/>
+      <w:lvlJc w:val="left"/>
+      <w:pPr>
+        <w:ind w:left="6120" w:hanging="360"/>
+      </w:pPr>
+    </w:lvl>
+    <w:lvl w:ilvl="7" w:tplc="04090019" w:tentative="1">
+      <w:start w:val="1"/>
+      <w:numFmt w:val="lowerLetter"/>
+      <w:lvlText w:val="%8."/>
+      <w:lvlJc w:val="left"/>
+      <w:pPr>
+        <w:ind w:left="6840" w:hanging="360"/>
+      </w:pPr>
+    </w:lvl>
+    <w:lvl w:ilvl="8" w:tplc="0409001B" w:tentative="1">
+      <w:start w:val="1"/>
+      <w:numFmt w:val="lowerRoman"/>
+      <w:lvlText w:val="%9."/>
+      <w:lvlJc w:val="right"/>
+      <w:pPr>
+        <w:ind w:left="7560" w:hanging="180"/>
+      </w:pPr>
+    </w:lvl>
+  </w:abstractNum>
+  <w:abstractNum w:abstractNumId="26" w15:restartNumberingAfterBreak="0">
+    <w:nsid w:val="6A5A5635"/>
+    <w:multiLevelType w:val="hybridMultilevel"/>
+    <w:tmpl w:val="C37E6AF4"/>
+    <w:lvl w:ilvl="0" w:tplc="04090011">
+      <w:start w:val="1"/>
+      <w:numFmt w:val="decimal"/>
+      <w:lvlText w:val="%1)"/>
+      <w:lvlJc w:val="left"/>
+      <w:pPr>
+        <w:ind w:left="720" w:hanging="360"/>
+      </w:pPr>
+      <w:rPr>
+        <w:rFonts w:hint="default"/>
+      </w:rPr>
+    </w:lvl>
+    <w:lvl w:ilvl="1" w:tplc="04090019" w:tentative="1">
+      <w:start w:val="1"/>
+      <w:numFmt w:val="lowerLetter"/>
+      <w:lvlText w:val="%2."/>
+      <w:lvlJc w:val="left"/>
+      <w:pPr>
+        <w:ind w:left="1440" w:hanging="360"/>
+      </w:pPr>
+    </w:lvl>
+    <w:lvl w:ilvl="2" w:tplc="0409001B" w:tentative="1">
+      <w:start w:val="1"/>
+      <w:numFmt w:val="lowerRoman"/>
+      <w:lvlText w:val="%3."/>
+      <w:lvlJc w:val="right"/>
+      <w:pPr>
+        <w:ind w:left="2160" w:hanging="180"/>
+      </w:pPr>
+    </w:lvl>
+    <w:lvl w:ilvl="3" w:tplc="0409000F" w:tentative="1">
+      <w:start w:val="1"/>
+      <w:numFmt w:val="decimal"/>
+      <w:lvlText w:val="%4."/>
+      <w:lvlJc w:val="left"/>
+      <w:pPr>
+        <w:ind w:left="2880" w:hanging="360"/>
+      </w:pPr>
+    </w:lvl>
+    <w:lvl w:ilvl="4" w:tplc="04090019" w:tentative="1">
+      <w:start w:val="1"/>
+      <w:numFmt w:val="lowerLetter"/>
+      <w:lvlText w:val="%5."/>
+      <w:lvlJc w:val="left"/>
+      <w:pPr>
+        <w:ind w:left="3600" w:hanging="360"/>
+      </w:pPr>
+    </w:lvl>
+    <w:lvl w:ilvl="5" w:tplc="0409001B" w:tentative="1">
+      <w:start w:val="1"/>
+      <w:numFmt w:val="lowerRoman"/>
+      <w:lvlText w:val="%6."/>
+      <w:lvlJc w:val="right"/>
+      <w:pPr>
+        <w:ind w:left="4320" w:hanging="180"/>
+      </w:pPr>
+    </w:lvl>
+    <w:lvl w:ilvl="6" w:tplc="0409000F" w:tentative="1">
+      <w:start w:val="1"/>
+      <w:numFmt w:val="decimal"/>
+      <w:lvlText w:val="%7."/>
+      <w:lvlJc w:val="left"/>
+      <w:pPr>
+        <w:ind w:left="5040" w:hanging="360"/>
+      </w:pPr>
+    </w:lvl>
+    <w:lvl w:ilvl="7" w:tplc="04090019" w:tentative="1">
+      <w:start w:val="1"/>
+      <w:numFmt w:val="lowerLetter"/>
+      <w:lvlText w:val="%8."/>
+      <w:lvlJc w:val="left"/>
+      <w:pPr>
+        <w:ind w:left="5760" w:hanging="360"/>
+      </w:pPr>
+    </w:lvl>
+    <w:lvl w:ilvl="8" w:tplc="0409001B" w:tentative="1">
+      <w:start w:val="1"/>
+      <w:numFmt w:val="lowerRoman"/>
+      <w:lvlText w:val="%9."/>
+      <w:lvlJc w:val="right"/>
+      <w:pPr>
+        <w:ind w:left="6480" w:hanging="180"/>
+      </w:pPr>
+    </w:lvl>
+  </w:abstractNum>
+  <w:abstractNum w:abstractNumId="27" w15:restartNumberingAfterBreak="0">
     <w:nsid w:val="6C3E49DA"/>
     <w:multiLevelType w:val="hybridMultilevel"/>
     <w:tmpl w:val="0FC8A770"/>
@@ -4314,7 +5489,7 @@
       </w:pPr>
     </w:lvl>
   </w:abstractNum>
-  <w:abstractNum w:abstractNumId="25" w15:restartNumberingAfterBreak="0">
+  <w:abstractNum w:abstractNumId="28" w15:restartNumberingAfterBreak="0">
     <w:nsid w:val="6CF1278D"/>
     <w:multiLevelType w:val="hybridMultilevel"/>
     <w:tmpl w:val="1F3C8684"/>
@@ -4427,7 +5602,7 @@
       </w:rPr>
     </w:lvl>
   </w:abstractNum>
-  <w:abstractNum w:abstractNumId="26" w15:restartNumberingAfterBreak="0">
+  <w:abstractNum w:abstractNumId="29" w15:restartNumberingAfterBreak="0">
     <w:nsid w:val="6F46D3F8"/>
     <w:multiLevelType w:val="hybridMultilevel"/>
     <w:tmpl w:val="B296033D"/>
@@ -4505,7 +5680,7 @@
       </w:rPr>
     </w:lvl>
   </w:abstractNum>
-  <w:abstractNum w:abstractNumId="27" w15:restartNumberingAfterBreak="0">
+  <w:abstractNum w:abstractNumId="30" w15:restartNumberingAfterBreak="0">
     <w:nsid w:val="737637DF"/>
     <w:multiLevelType w:val="hybridMultilevel"/>
     <w:tmpl w:val="8EB080C4"/>
@@ -4594,7 +5769,7 @@
       </w:pPr>
     </w:lvl>
   </w:abstractNum>
-  <w:abstractNum w:abstractNumId="28" w15:restartNumberingAfterBreak="0">
+  <w:abstractNum w:abstractNumId="31" w15:restartNumberingAfterBreak="0">
     <w:nsid w:val="75784364"/>
     <w:multiLevelType w:val="hybridMultilevel"/>
     <w:tmpl w:val="DC6EF25E"/>
@@ -4683,7 +5858,7 @@
       </w:pPr>
     </w:lvl>
   </w:abstractNum>
-  <w:abstractNum w:abstractNumId="29" w15:restartNumberingAfterBreak="0">
+  <w:abstractNum w:abstractNumId="32" w15:restartNumberingAfterBreak="0">
     <w:nsid w:val="7A1C5641"/>
     <w:multiLevelType w:val="hybridMultilevel"/>
     <w:tmpl w:val="B796A442"/>
@@ -4772,7 +5947,96 @@
       </w:pPr>
     </w:lvl>
   </w:abstractNum>
-  <w:abstractNum w:abstractNumId="30" w15:restartNumberingAfterBreak="0">
+  <w:abstractNum w:abstractNumId="33" w15:restartNumberingAfterBreak="0">
+    <w:nsid w:val="7C8968EE"/>
+    <w:multiLevelType w:val="hybridMultilevel"/>
+    <w:tmpl w:val="57D612E2"/>
+    <w:lvl w:ilvl="0" w:tplc="04090011">
+      <w:start w:val="1"/>
+      <w:numFmt w:val="decimal"/>
+      <w:lvlText w:val="%1)"/>
+      <w:lvlJc w:val="left"/>
+      <w:pPr>
+        <w:ind w:left="720" w:hanging="360"/>
+      </w:pPr>
+      <w:rPr>
+        <w:rFonts w:hint="default"/>
+      </w:rPr>
+    </w:lvl>
+    <w:lvl w:ilvl="1" w:tplc="04090019" w:tentative="1">
+      <w:start w:val="1"/>
+      <w:numFmt w:val="lowerLetter"/>
+      <w:lvlText w:val="%2."/>
+      <w:lvlJc w:val="left"/>
+      <w:pPr>
+        <w:ind w:left="1440" w:hanging="360"/>
+      </w:pPr>
+    </w:lvl>
+    <w:lvl w:ilvl="2" w:tplc="0409001B" w:tentative="1">
+      <w:start w:val="1"/>
+      <w:numFmt w:val="lowerRoman"/>
+      <w:lvlText w:val="%3."/>
+      <w:lvlJc w:val="right"/>
+      <w:pPr>
+        <w:ind w:left="2160" w:hanging="180"/>
+      </w:pPr>
+    </w:lvl>
+    <w:lvl w:ilvl="3" w:tplc="0409000F" w:tentative="1">
+      <w:start w:val="1"/>
+      <w:numFmt w:val="decimal"/>
+      <w:lvlText w:val="%4."/>
+      <w:lvlJc w:val="left"/>
+      <w:pPr>
+        <w:ind w:left="2880" w:hanging="360"/>
+      </w:pPr>
+    </w:lvl>
+    <w:lvl w:ilvl="4" w:tplc="04090019" w:tentative="1">
+      <w:start w:val="1"/>
+      <w:numFmt w:val="lowerLetter"/>
+      <w:lvlText w:val="%5."/>
+      <w:lvlJc w:val="left"/>
+      <w:pPr>
+        <w:ind w:left="3600" w:hanging="360"/>
+      </w:pPr>
+    </w:lvl>
+    <w:lvl w:ilvl="5" w:tplc="0409001B" w:tentative="1">
+      <w:start w:val="1"/>
+      <w:numFmt w:val="lowerRoman"/>
+      <w:lvlText w:val="%6."/>
+      <w:lvlJc w:val="right"/>
+      <w:pPr>
+        <w:ind w:left="4320" w:hanging="180"/>
+      </w:pPr>
+    </w:lvl>
+    <w:lvl w:ilvl="6" w:tplc="0409000F" w:tentative="1">
+      <w:start w:val="1"/>
+      <w:numFmt w:val="decimal"/>
+      <w:lvlText w:val="%7."/>
+      <w:lvlJc w:val="left"/>
+      <w:pPr>
+        <w:ind w:left="5040" w:hanging="360"/>
+      </w:pPr>
+    </w:lvl>
+    <w:lvl w:ilvl="7" w:tplc="04090019" w:tentative="1">
+      <w:start w:val="1"/>
+      <w:numFmt w:val="lowerLetter"/>
+      <w:lvlText w:val="%8."/>
+      <w:lvlJc w:val="left"/>
+      <w:pPr>
+        <w:ind w:left="5760" w:hanging="360"/>
+      </w:pPr>
+    </w:lvl>
+    <w:lvl w:ilvl="8" w:tplc="0409001B" w:tentative="1">
+      <w:start w:val="1"/>
+      <w:numFmt w:val="lowerRoman"/>
+      <w:lvlText w:val="%9."/>
+      <w:lvlJc w:val="right"/>
+      <w:pPr>
+        <w:ind w:left="6480" w:hanging="180"/>
+      </w:pPr>
+    </w:lvl>
+  </w:abstractNum>
+  <w:abstractNum w:abstractNumId="34" w15:restartNumberingAfterBreak="0">
     <w:nsid w:val="7CC72FD6"/>
     <w:multiLevelType w:val="hybridMultilevel"/>
     <w:tmpl w:val="25BAA7A6"/>
@@ -4788,7 +6052,7 @@
         <w:rFonts w:hint="default"/>
       </w:rPr>
     </w:lvl>
-    <w:lvl w:ilvl="1" w:tplc="04090019" w:tentative="1">
+    <w:lvl w:ilvl="1" w:tplc="04090019">
       <w:start w:val="1"/>
       <w:numFmt w:val="lowerLetter"/>
       <w:lvlText w:val="%2."/>
@@ -4868,7 +6132,7 @@
     <w:abstractNumId w:val="6"/>
   </w:num>
   <w:num w:numId="3">
-    <w:abstractNumId w:val="26"/>
+    <w:abstractNumId w:val="29"/>
   </w:num>
   <w:num w:numId="4">
     <w:abstractNumId w:val="0"/>
@@ -4877,10 +6141,10 @@
     <w:abstractNumId w:val="9"/>
   </w:num>
   <w:num w:numId="6">
-    <w:abstractNumId w:val="14"/>
+    <w:abstractNumId w:val="15"/>
   </w:num>
   <w:num w:numId="7">
-    <w:abstractNumId w:val="20"/>
+    <w:abstractNumId w:val="21"/>
   </w:num>
   <w:num w:numId="8">
     <w:abstractNumId w:val="3"/>
@@ -4889,31 +6153,31 @@
     <w:abstractNumId w:val="5"/>
   </w:num>
   <w:num w:numId="10">
+    <w:abstractNumId w:val="24"/>
+  </w:num>
+  <w:num w:numId="11">
+    <w:abstractNumId w:val="19"/>
+  </w:num>
+  <w:num w:numId="12">
+    <w:abstractNumId w:val="30"/>
+  </w:num>
+  <w:num w:numId="13">
+    <w:abstractNumId w:val="31"/>
+  </w:num>
+  <w:num w:numId="14">
     <w:abstractNumId w:val="23"/>
   </w:num>
-  <w:num w:numId="11">
-    <w:abstractNumId w:val="18"/>
-  </w:num>
-  <w:num w:numId="12">
+  <w:num w:numId="15">
     <w:abstractNumId w:val="27"/>
-  </w:num>
-  <w:num w:numId="13">
-    <w:abstractNumId w:val="28"/>
-  </w:num>
-  <w:num w:numId="14">
-    <w:abstractNumId w:val="22"/>
-  </w:num>
-  <w:num w:numId="15">
-    <w:abstractNumId w:val="24"/>
   </w:num>
   <w:num w:numId="16">
     <w:abstractNumId w:val="10"/>
   </w:num>
   <w:num w:numId="17">
-    <w:abstractNumId w:val="25"/>
+    <w:abstractNumId w:val="28"/>
   </w:num>
   <w:num w:numId="18">
-    <w:abstractNumId w:val="16"/>
+    <w:abstractNumId w:val="17"/>
   </w:num>
   <w:num w:numId="19">
     <w:abstractNumId w:val="4"/>
@@ -4922,7 +6186,7 @@
     <w:abstractNumId w:val="2"/>
   </w:num>
   <w:num w:numId="21">
-    <w:abstractNumId w:val="17"/>
+    <w:abstractNumId w:val="18"/>
   </w:num>
   <w:num w:numId="22">
     <w:abstractNumId w:val="13"/>
@@ -4934,25 +6198,37 @@
     <w:abstractNumId w:val="12"/>
   </w:num>
   <w:num w:numId="25">
-    <w:abstractNumId w:val="19"/>
+    <w:abstractNumId w:val="20"/>
   </w:num>
   <w:num w:numId="26">
     <w:abstractNumId w:val="8"/>
   </w:num>
   <w:num w:numId="27">
-    <w:abstractNumId w:val="15"/>
+    <w:abstractNumId w:val="16"/>
   </w:num>
   <w:num w:numId="28">
-    <w:abstractNumId w:val="21"/>
+    <w:abstractNumId w:val="22"/>
   </w:num>
   <w:num w:numId="29">
-    <w:abstractNumId w:val="29"/>
+    <w:abstractNumId w:val="32"/>
   </w:num>
   <w:num w:numId="30">
     <w:abstractNumId w:val="7"/>
   </w:num>
   <w:num w:numId="31">
-    <w:abstractNumId w:val="30"/>
+    <w:abstractNumId w:val="34"/>
+  </w:num>
+  <w:num w:numId="32">
+    <w:abstractNumId w:val="14"/>
+  </w:num>
+  <w:num w:numId="33">
+    <w:abstractNumId w:val="33"/>
+  </w:num>
+  <w:num w:numId="34">
+    <w:abstractNumId w:val="26"/>
+  </w:num>
+  <w:num w:numId="35">
+    <w:abstractNumId w:val="25"/>
   </w:num>
 </w:numbering>
 </file>

</xml_diff>